<commit_message>
Add line in GDD to test webhook
</commit_message>
<xml_diff>
--- a/Lost Stones GDD.docx
+++ b/Lost Stones GDD.docx
@@ -42,7 +42,7 @@
                         <a:effectLst/>
                         <a:extLst>
                           <a:ext uri="{C572A759-6A51-4108-AA02-DFA0A04FC94B}">
-                            <ma14:wrappingTextBoxFlag xmlns:ma14="http://schemas.microsoft.com/office/mac/drawingml/2011/main" xmlns:w="http://schemas.openxmlformats.org/wordprocessingml/2006/main" xmlns:w10="urn:schemas-microsoft-com:office:word" xmlns:v="urn:schemas-microsoft-com:vml" xmlns:o="urn:schemas-microsoft-com:office:office" xmlns:mv="urn:schemas-microsoft-com:mac:vml" xmlns:mo="http://schemas.microsoft.com/office/mac/office/2008/main" xmlns=""/>
+                            <ma14:wrappingTextBoxFlag xmlns="" xmlns:mo="http://schemas.microsoft.com/office/mac/office/2008/main" xmlns:mv="urn:schemas-microsoft-com:mac:vml" xmlns:o="urn:schemas-microsoft-com:office:office" xmlns:v="urn:schemas-microsoft-com:vml" xmlns:w10="urn:schemas-microsoft-com:office:word" xmlns:w="http://schemas.openxmlformats.org/wordprocessingml/2006/main" xmlns:ma14="http://schemas.microsoft.com/office/mac/drawingml/2011/main"/>
                           </a:ext>
                         </a:extLst>
                       </wps:spPr>
@@ -264,7 +264,7 @@
                         <a:effectLst/>
                         <a:extLst>
                           <a:ext uri="{C572A759-6A51-4108-AA02-DFA0A04FC94B}">
-                            <ma14:wrappingTextBoxFlag xmlns:ma14="http://schemas.microsoft.com/office/mac/drawingml/2011/main" xmlns:w="http://schemas.openxmlformats.org/wordprocessingml/2006/main" xmlns:w10="urn:schemas-microsoft-com:office:word" xmlns:v="urn:schemas-microsoft-com:vml" xmlns:o="urn:schemas-microsoft-com:office:office" xmlns:mv="urn:schemas-microsoft-com:mac:vml" xmlns:mo="http://schemas.microsoft.com/office/mac/office/2008/main" xmlns=""/>
+                            <ma14:wrappingTextBoxFlag xmlns="" xmlns:mo="http://schemas.microsoft.com/office/mac/office/2008/main" xmlns:mv="urn:schemas-microsoft-com:mac:vml" xmlns:o="urn:schemas-microsoft-com:office:office" xmlns:v="urn:schemas-microsoft-com:vml" xmlns:w10="urn:schemas-microsoft-com:office:word" xmlns:w="http://schemas.openxmlformats.org/wordprocessingml/2006/main" xmlns:ma14="http://schemas.microsoft.com/office/mac/drawingml/2011/main"/>
                           </a:ext>
                         </a:extLst>
                       </wps:spPr>
@@ -399,7 +399,7 @@
                         <a:effectLst/>
                         <a:extLst>
                           <a:ext uri="{C572A759-6A51-4108-AA02-DFA0A04FC94B}">
-                            <ma14:wrappingTextBoxFlag xmlns:ma14="http://schemas.microsoft.com/office/mac/drawingml/2011/main" xmlns:w="http://schemas.openxmlformats.org/wordprocessingml/2006/main" xmlns:w10="urn:schemas-microsoft-com:office:word" xmlns:v="urn:schemas-microsoft-com:vml" xmlns:o="urn:schemas-microsoft-com:office:office" xmlns:mv="urn:schemas-microsoft-com:mac:vml" xmlns:mo="http://schemas.microsoft.com/office/mac/office/2008/main" xmlns=""/>
+                            <ma14:wrappingTextBoxFlag xmlns="" xmlns:mo="http://schemas.microsoft.com/office/mac/office/2008/main" xmlns:mv="urn:schemas-microsoft-com:mac:vml" xmlns:o="urn:schemas-microsoft-com:office:office" xmlns:v="urn:schemas-microsoft-com:vml" xmlns:w10="urn:schemas-microsoft-com:office:word" xmlns:w="http://schemas.openxmlformats.org/wordprocessingml/2006/main" xmlns:ma14="http://schemas.microsoft.com/office/mac/drawingml/2011/main"/>
                           </a:ext>
                         </a:extLst>
                       </wps:spPr>
@@ -544,7 +544,7 @@
                         <a:effectLst/>
                         <a:extLst>
                           <a:ext uri="{C572A759-6A51-4108-AA02-DFA0A04FC94B}">
-                            <ma14:wrappingTextBoxFlag xmlns:ma14="http://schemas.microsoft.com/office/mac/drawingml/2011/main" xmlns:w="http://schemas.openxmlformats.org/wordprocessingml/2006/main" xmlns:w10="urn:schemas-microsoft-com:office:word" xmlns:v="urn:schemas-microsoft-com:vml" xmlns:o="urn:schemas-microsoft-com:office:office" xmlns:mv="urn:schemas-microsoft-com:mac:vml" xmlns:mo="http://schemas.microsoft.com/office/mac/office/2008/main" xmlns=""/>
+                            <ma14:wrappingTextBoxFlag xmlns="" xmlns:mo="http://schemas.microsoft.com/office/mac/office/2008/main" xmlns:mv="urn:schemas-microsoft-com:mac:vml" xmlns:o="urn:schemas-microsoft-com:office:office" xmlns:v="urn:schemas-microsoft-com:vml" xmlns:w10="urn:schemas-microsoft-com:office:word" xmlns:w="http://schemas.openxmlformats.org/wordprocessingml/2006/main" xmlns:ma14="http://schemas.microsoft.com/office/mac/drawingml/2011/main"/>
                           </a:ext>
                         </a:extLst>
                       </wps:spPr>
@@ -639,7 +639,7 @@
                         <a:effectLst/>
                         <a:extLst>
                           <a:ext uri="{C572A759-6A51-4108-AA02-DFA0A04FC94B}">
-                            <ma14:wrappingTextBoxFlag xmlns:ma14="http://schemas.microsoft.com/office/mac/drawingml/2011/main" xmlns:w="http://schemas.openxmlformats.org/wordprocessingml/2006/main" xmlns:w10="urn:schemas-microsoft-com:office:word" xmlns:v="urn:schemas-microsoft-com:vml" xmlns:o="urn:schemas-microsoft-com:office:office" xmlns:mv="urn:schemas-microsoft-com:mac:vml" xmlns:mo="http://schemas.microsoft.com/office/mac/office/2008/main" xmlns=""/>
+                            <ma14:wrappingTextBoxFlag xmlns="" xmlns:mo="http://schemas.microsoft.com/office/mac/office/2008/main" xmlns:mv="urn:schemas-microsoft-com:mac:vml" xmlns:o="urn:schemas-microsoft-com:office:office" xmlns:v="urn:schemas-microsoft-com:vml" xmlns:w10="urn:schemas-microsoft-com:office:word" xmlns:w="http://schemas.openxmlformats.org/wordprocessingml/2006/main" xmlns:ma14="http://schemas.microsoft.com/office/mac/drawingml/2011/main"/>
                           </a:ext>
                         </a:extLst>
                       </wps:spPr>
@@ -876,7 +876,7 @@
                         <a:effectLst/>
                         <a:extLst>
                           <a:ext uri="{C572A759-6A51-4108-AA02-DFA0A04FC94B}">
-                            <ma14:wrappingTextBoxFlag xmlns:ma14="http://schemas.microsoft.com/office/mac/drawingml/2011/main" xmlns:w="http://schemas.openxmlformats.org/wordprocessingml/2006/main" xmlns:w10="urn:schemas-microsoft-com:office:word" xmlns:v="urn:schemas-microsoft-com:vml" xmlns:o="urn:schemas-microsoft-com:office:office" xmlns:mv="urn:schemas-microsoft-com:mac:vml" xmlns:mo="http://schemas.microsoft.com/office/mac/office/2008/main" xmlns=""/>
+                            <ma14:wrappingTextBoxFlag xmlns="" xmlns:mo="http://schemas.microsoft.com/office/mac/office/2008/main" xmlns:mv="urn:schemas-microsoft-com:mac:vml" xmlns:o="urn:schemas-microsoft-com:office:office" xmlns:v="urn:schemas-microsoft-com:vml" xmlns:w10="urn:schemas-microsoft-com:office:word" xmlns:w="http://schemas.openxmlformats.org/wordprocessingml/2006/main" xmlns:ma14="http://schemas.microsoft.com/office/mac/drawingml/2011/main"/>
                           </a:ext>
                         </a:extLst>
                       </wps:spPr>
@@ -1031,7 +1031,7 @@
                         <a:effectLst/>
                         <a:extLst>
                           <a:ext uri="{C572A759-6A51-4108-AA02-DFA0A04FC94B}">
-                            <ma14:wrappingTextBoxFlag xmlns:ma14="http://schemas.microsoft.com/office/mac/drawingml/2011/main" xmlns:w="http://schemas.openxmlformats.org/wordprocessingml/2006/main" xmlns:w10="urn:schemas-microsoft-com:office:word" xmlns:v="urn:schemas-microsoft-com:vml" xmlns:o="urn:schemas-microsoft-com:office:office" xmlns:mv="urn:schemas-microsoft-com:mac:vml" xmlns:mo="http://schemas.microsoft.com/office/mac/office/2008/main" xmlns=""/>
+                            <ma14:wrappingTextBoxFlag xmlns="" xmlns:mo="http://schemas.microsoft.com/office/mac/office/2008/main" xmlns:mv="urn:schemas-microsoft-com:mac:vml" xmlns:o="urn:schemas-microsoft-com:office:office" xmlns:v="urn:schemas-microsoft-com:vml" xmlns:w10="urn:schemas-microsoft-com:office:word" xmlns:w="http://schemas.openxmlformats.org/wordprocessingml/2006/main" xmlns:ma14="http://schemas.microsoft.com/office/mac/drawingml/2011/main"/>
                           </a:ext>
                         </a:extLst>
                       </wps:spPr>
@@ -2228,15 +2228,7 @@
         <w:t>and so on</w:t>
       </w:r>
       <w:r>
-        <w:t xml:space="preserve">. This is meant to be a quick analysis of the game and what you can expect from it. </w:t>
-      </w:r>
-      <w:proofErr w:type="gramStart"/>
-      <w:r>
-        <w:t>Shouldn’t</w:t>
-      </w:r>
-      <w:proofErr w:type="gramEnd"/>
-      <w:r>
-        <w:t xml:space="preserve"> be more than 1-2 paragraphs.</w:t>
+        <w:t>. This is meant to be a quick analysis of the game and what you can expect from it. Shouldn’t be more than 1-2 paragraphs.</w:t>
       </w:r>
     </w:p>
     <w:p/>
@@ -2385,14 +2377,7 @@
           <w:rFonts w:asciiTheme="majorHAnsi" w:hAnsiTheme="majorHAnsi" w:cstheme="majorHAnsi"/>
           <w:color w:val="000000"/>
         </w:rPr>
-        <w:t>It is</w:t>
-      </w:r>
-      <w:r>
-        <w:rPr>
-          <w:rFonts w:asciiTheme="majorHAnsi" w:hAnsiTheme="majorHAnsi" w:cstheme="majorHAnsi"/>
-          <w:color w:val="000000"/>
-        </w:rPr>
-        <w:t xml:space="preserve"> said that a thousand generations ago the goblins were at peace with the elves, but everything changed when the seeds of greed took root. The elves started to change. They became more competitive and violent. They enslaved the good goblins. Only a scant few escaped their clutches. These goblins are our ancestors. </w:t>
+        <w:t xml:space="preserve">It is said that a thousand generations ago the goblins were at peace with the elves, but everything changed when the seeds of greed took root. The elves started to change. They became more competitive and violent. They enslaved the good goblins. Only a scant few escaped their clutches. These goblins are our ancestors. </w:t>
       </w:r>
       <w:r>
         <w:rPr>
@@ -3400,23 +3385,7 @@
                 <w:rFonts w:asciiTheme="majorHAnsi" w:hAnsiTheme="majorHAnsi" w:cstheme="minorHAnsi"/>
                 <w:b/>
               </w:rPr>
-              <w:t xml:space="preserve">How </w:t>
-            </w:r>
-            <w:proofErr w:type="gramStart"/>
-            <w:r>
-              <w:rPr>
-                <w:rFonts w:asciiTheme="majorHAnsi" w:hAnsiTheme="majorHAnsi" w:cstheme="minorHAnsi"/>
-                <w:b/>
-              </w:rPr>
-              <w:t>it’s</w:t>
-            </w:r>
-            <w:proofErr w:type="gramEnd"/>
-            <w:r>
-              <w:rPr>
-                <w:rFonts w:asciiTheme="majorHAnsi" w:hAnsiTheme="majorHAnsi" w:cstheme="minorHAnsi"/>
-                <w:b/>
-              </w:rPr>
-              <w:t xml:space="preserve"> Awarded &amp; Benefits</w:t>
+              <w:t>How it’s Awarded &amp; Benefits</w:t>
             </w:r>
           </w:p>
         </w:tc>
@@ -3603,7 +3572,7 @@
               <w:rPr>
                 <w:rFonts w:asciiTheme="majorHAnsi" w:hAnsiTheme="majorHAnsi" w:cstheme="minorHAnsi"/>
               </w:rPr>
-              <w:t>Level name and/or pic of it</w:t>
+              <w:t>Plains</w:t>
             </w:r>
           </w:p>
           <w:p>
@@ -3845,11 +3814,9 @@
       <w:r>
         <w:t xml:space="preserve">s, </w:t>
       </w:r>
-      <w:proofErr w:type="gramStart"/>
       <w:r>
         <w:t>environment</w:t>
       </w:r>
-      <w:proofErr w:type="gramEnd"/>
       <w:r>
         <w:t xml:space="preserve"> and pathways</w:t>
       </w:r>
@@ -3857,15 +3824,7 @@
         <w:t xml:space="preserve">. </w:t>
       </w:r>
       <w:r>
-        <w:t xml:space="preserve">Will the game look realistic or have some other art </w:t>
-      </w:r>
-      <w:proofErr w:type="gramStart"/>
-      <w:r>
-        <w:t>style.</w:t>
-      </w:r>
-      <w:proofErr w:type="gramEnd"/>
-      <w:r>
-        <w:t xml:space="preserve"> </w:t>
+        <w:t xml:space="preserve">Will the game look realistic or have some other art style. </w:t>
       </w:r>
       <w:r>
         <w:t>Discuss w</w:t>
@@ -3943,15 +3902,7 @@
         <w:t>and so on.</w:t>
       </w:r>
       <w:r>
-        <w:t xml:space="preserve"> It is a good idea to insert photos, </w:t>
-      </w:r>
-      <w:proofErr w:type="gramStart"/>
-      <w:r>
-        <w:t>diagrams</w:t>
-      </w:r>
-      <w:proofErr w:type="gramEnd"/>
-      <w:r>
-        <w:t xml:space="preserve"> or concept art to help explain the UI.</w:t>
+        <w:t xml:space="preserve"> It is a good idea to insert photos, diagrams or concept art to help explain the UI.</w:t>
       </w:r>
     </w:p>
     <w:p/>
@@ -3992,15 +3943,7 @@
         <w:t>substituted for the excel file</w:t>
       </w:r>
       <w:r>
-        <w:t xml:space="preserve">. This table is a great </w:t>
-      </w:r>
-      <w:proofErr w:type="gramStart"/>
-      <w:r>
-        <w:t>start</w:t>
-      </w:r>
-      <w:proofErr w:type="gramEnd"/>
-      <w:r>
-        <w:t xml:space="preserve"> but the tasks should be much more detailed.</w:t>
+        <w:t>. This table is a great start but the tasks should be much more detailed.</w:t>
       </w:r>
     </w:p>
     <w:p/>
@@ -6043,7 +5986,7 @@
                       <a:effectLst/>
                       <a:extLst>
                         <a:ext uri="{C572A759-6A51-4108-AA02-DFA0A04FC94B}">
-                          <ma14:wrappingTextBoxFlag xmlns:ma14="http://schemas.microsoft.com/office/mac/drawingml/2011/main" xmlns:w="http://schemas.openxmlformats.org/wordprocessingml/2006/main" xmlns:w10="urn:schemas-microsoft-com:office:word" xmlns:v="urn:schemas-microsoft-com:vml" xmlns:o="urn:schemas-microsoft-com:office:office" xmlns:mv="urn:schemas-microsoft-com:mac:vml" xmlns:mo="http://schemas.microsoft.com/office/mac/office/2008/main" xmlns=""/>
+                          <ma14:wrappingTextBoxFlag xmlns="" xmlns:mo="http://schemas.microsoft.com/office/mac/office/2008/main" xmlns:mv="urn:schemas-microsoft-com:mac:vml" xmlns:o="urn:schemas-microsoft-com:office:office" xmlns:v="urn:schemas-microsoft-com:vml" xmlns:w10="urn:schemas-microsoft-com:office:word" xmlns:w="http://schemas.openxmlformats.org/wordprocessingml/2006/main" xmlns:ma14="http://schemas.microsoft.com/office/mac/drawingml/2011/main"/>
                         </a:ext>
                       </a:extLst>
                     </wps:spPr>
@@ -6507,7 +6450,7 @@
                       <a:effectLst/>
                       <a:extLst>
                         <a:ext uri="{C572A759-6A51-4108-AA02-DFA0A04FC94B}">
-                          <ma14:wrappingTextBoxFlag xmlns:ma14="http://schemas.microsoft.com/office/mac/drawingml/2011/main" xmlns:w="http://schemas.openxmlformats.org/wordprocessingml/2006/main" xmlns:w10="urn:schemas-microsoft-com:office:word" xmlns:v="urn:schemas-microsoft-com:vml" xmlns:o="urn:schemas-microsoft-com:office:office" xmlns:mv="urn:schemas-microsoft-com:mac:vml" xmlns:mo="http://schemas.microsoft.com/office/mac/office/2008/main" xmlns=""/>
+                          <ma14:wrappingTextBoxFlag xmlns="" xmlns:mo="http://schemas.microsoft.com/office/mac/office/2008/main" xmlns:mv="urn:schemas-microsoft-com:mac:vml" xmlns:o="urn:schemas-microsoft-com:office:office" xmlns:v="urn:schemas-microsoft-com:vml" xmlns:w10="urn:schemas-microsoft-com:office:word" xmlns:w="http://schemas.openxmlformats.org/wordprocessingml/2006/main" xmlns:ma14="http://schemas.microsoft.com/office/mac/drawingml/2011/main"/>
                         </a:ext>
                       </a:extLst>
                     </wps:spPr>
@@ -6698,7 +6641,7 @@
                       <a:effectLst/>
                       <a:extLst>
                         <a:ext uri="{C572A759-6A51-4108-AA02-DFA0A04FC94B}">
-                          <ma14:wrappingTextBoxFlag xmlns:ma14="http://schemas.microsoft.com/office/mac/drawingml/2011/main" xmlns:w="http://schemas.openxmlformats.org/wordprocessingml/2006/main" xmlns:w10="urn:schemas-microsoft-com:office:word" xmlns:v="urn:schemas-microsoft-com:vml" xmlns:o="urn:schemas-microsoft-com:office:office" xmlns:mv="urn:schemas-microsoft-com:mac:vml" xmlns:mo="http://schemas.microsoft.com/office/mac/office/2008/main" xmlns=""/>
+                          <ma14:wrappingTextBoxFlag xmlns="" xmlns:mo="http://schemas.microsoft.com/office/mac/office/2008/main" xmlns:mv="urn:schemas-microsoft-com:mac:vml" xmlns:o="urn:schemas-microsoft-com:office:office" xmlns:v="urn:schemas-microsoft-com:vml" xmlns:w10="urn:schemas-microsoft-com:office:word" xmlns:w="http://schemas.openxmlformats.org/wordprocessingml/2006/main" xmlns:ma14="http://schemas.microsoft.com/office/mac/drawingml/2011/main"/>
                         </a:ext>
                       </a:extLst>
                     </wps:spPr>
@@ -6821,7 +6764,7 @@
                       <a:effectLst/>
                       <a:extLst>
                         <a:ext uri="{C572A759-6A51-4108-AA02-DFA0A04FC94B}">
-                          <ma14:wrappingTextBoxFlag xmlns:ma14="http://schemas.microsoft.com/office/mac/drawingml/2011/main" xmlns:w="http://schemas.openxmlformats.org/wordprocessingml/2006/main" xmlns:w10="urn:schemas-microsoft-com:office:word" xmlns:v="urn:schemas-microsoft-com:vml" xmlns:o="urn:schemas-microsoft-com:office:office" xmlns:mv="urn:schemas-microsoft-com:mac:vml" xmlns:mo="http://schemas.microsoft.com/office/mac/office/2008/main" xmlns=""/>
+                          <ma14:wrappingTextBoxFlag xmlns="" xmlns:mo="http://schemas.microsoft.com/office/mac/office/2008/main" xmlns:mv="urn:schemas-microsoft-com:mac:vml" xmlns:o="urn:schemas-microsoft-com:office:office" xmlns:v="urn:schemas-microsoft-com:vml" xmlns:w10="urn:schemas-microsoft-com:office:word" xmlns:w="http://schemas.openxmlformats.org/wordprocessingml/2006/main" xmlns:ma14="http://schemas.microsoft.com/office/mac/drawingml/2011/main"/>
                         </a:ext>
                       </a:extLst>
                     </wps:spPr>
@@ -6947,7 +6890,7 @@
                       <a:effectLst/>
                       <a:extLst>
                         <a:ext uri="{C572A759-6A51-4108-AA02-DFA0A04FC94B}">
-                          <ma14:wrappingTextBoxFlag xmlns:ma14="http://schemas.microsoft.com/office/mac/drawingml/2011/main" xmlns:w="http://schemas.openxmlformats.org/wordprocessingml/2006/main" xmlns:w10="urn:schemas-microsoft-com:office:word" xmlns:v="urn:schemas-microsoft-com:vml" xmlns:o="urn:schemas-microsoft-com:office:office" xmlns:mv="urn:schemas-microsoft-com:mac:vml" xmlns:mo="http://schemas.microsoft.com/office/mac/office/2008/main" xmlns=""/>
+                          <ma14:wrappingTextBoxFlag xmlns="" xmlns:mo="http://schemas.microsoft.com/office/mac/office/2008/main" xmlns:mv="urn:schemas-microsoft-com:mac:vml" xmlns:o="urn:schemas-microsoft-com:office:office" xmlns:v="urn:schemas-microsoft-com:vml" xmlns:w10="urn:schemas-microsoft-com:office:word" xmlns:w="http://schemas.openxmlformats.org/wordprocessingml/2006/main" xmlns:ma14="http://schemas.microsoft.com/office/mac/drawingml/2011/main"/>
                         </a:ext>
                       </a:extLst>
                     </wps:spPr>
@@ -7878,11 +7821,6 @@
     <w:lsdException w:name="Book Title" w:uiPriority="33" w:qFormat="1"/>
     <w:lsdException w:name="Bibliography" w:semiHidden="1" w:uiPriority="37" w:unhideWhenUsed="1"/>
     <w:lsdException w:name="TOC Heading" w:semiHidden="1" w:uiPriority="39" w:unhideWhenUsed="1" w:qFormat="1"/>
-    <w:lsdException w:name="Plain Table 5" w:semiHidden="1" w:unhideWhenUsed="1"/>
-    <w:lsdException w:name="Grid Table Light" w:semiHidden="1" w:unhideWhenUsed="1"/>
-    <w:lsdException w:name="Grid Table 1 Light" w:semiHidden="1" w:unhideWhenUsed="1"/>
-    <w:lsdException w:name="Grid Table 2" w:semiHidden="1" w:unhideWhenUsed="1"/>
-    <w:lsdException w:name="Grid Table 3" w:semiHidden="1" w:unhideWhenUsed="1"/>
     <w:lsdException w:name="Grid Table 4" w:uiPriority="49"/>
     <w:lsdException w:name="Grid Table 5 Dark" w:uiPriority="50"/>
     <w:lsdException w:name="Grid Table 6 Colorful" w:uiPriority="51"/>
@@ -8649,6 +8587,7 @@
   <w:rsids>
     <w:rsidRoot w:val="00CF672C"/>
     <w:rsid w:val="0009513E"/>
+    <w:rsid w:val="00131A80"/>
     <w:rsid w:val="00661824"/>
     <w:rsid w:val="009966D1"/>
     <w:rsid w:val="00B047E3"/>
@@ -8957,11 +8896,6 @@
     <w:lsdException w:name="Book Title" w:uiPriority="33" w:qFormat="1"/>
     <w:lsdException w:name="Bibliography" w:semiHidden="1" w:uiPriority="37" w:unhideWhenUsed="1"/>
     <w:lsdException w:name="TOC Heading" w:semiHidden="1" w:uiPriority="39" w:unhideWhenUsed="1" w:qFormat="1"/>
-    <w:lsdException w:name="Plain Table 5" w:semiHidden="1" w:unhideWhenUsed="1"/>
-    <w:lsdException w:name="Grid Table Light" w:semiHidden="1" w:unhideWhenUsed="1"/>
-    <w:lsdException w:name="Grid Table 1 Light" w:semiHidden="1" w:unhideWhenUsed="1"/>
-    <w:lsdException w:name="Grid Table 2" w:semiHidden="1" w:unhideWhenUsed="1"/>
-    <w:lsdException w:name="Grid Table 3" w:semiHidden="1" w:unhideWhenUsed="1"/>
     <w:lsdException w:name="Grid Table 4" w:uiPriority="49"/>
     <w:lsdException w:name="Grid Table 5 Dark" w:uiPriority="50"/>
     <w:lsdException w:name="Grid Table 6 Colorful" w:uiPriority="51"/>

</xml_diff>

<commit_message>
Modify GDD for webhook test
</commit_message>
<xml_diff>
--- a/Lost Stones GDD.docx
+++ b/Lost Stones GDD.docx
@@ -42,7 +42,7 @@
                         <a:effectLst/>
                         <a:extLst>
                           <a:ext uri="{C572A759-6A51-4108-AA02-DFA0A04FC94B}">
-                            <ma14:wrappingTextBoxFlag xmlns="" xmlns:mo="http://schemas.microsoft.com/office/mac/office/2008/main" xmlns:mv="urn:schemas-microsoft-com:mac:vml" xmlns:o="urn:schemas-microsoft-com:office:office" xmlns:v="urn:schemas-microsoft-com:vml" xmlns:w10="urn:schemas-microsoft-com:office:word" xmlns:w="http://schemas.openxmlformats.org/wordprocessingml/2006/main" xmlns:ma14="http://schemas.microsoft.com/office/mac/drawingml/2011/main"/>
+                            <ma14:wrappingTextBoxFlag xmlns:ma14="http://schemas.microsoft.com/office/mac/drawingml/2011/main" xmlns:w="http://schemas.openxmlformats.org/wordprocessingml/2006/main" xmlns:w10="urn:schemas-microsoft-com:office:word" xmlns:v="urn:schemas-microsoft-com:vml" xmlns:o="urn:schemas-microsoft-com:office:office" xmlns:mv="urn:schemas-microsoft-com:mac:vml" xmlns:mo="http://schemas.microsoft.com/office/mac/office/2008/main" xmlns=""/>
                           </a:ext>
                         </a:extLst>
                       </wps:spPr>
@@ -264,7 +264,7 @@
                         <a:effectLst/>
                         <a:extLst>
                           <a:ext uri="{C572A759-6A51-4108-AA02-DFA0A04FC94B}">
-                            <ma14:wrappingTextBoxFlag xmlns="" xmlns:mo="http://schemas.microsoft.com/office/mac/office/2008/main" xmlns:mv="urn:schemas-microsoft-com:mac:vml" xmlns:o="urn:schemas-microsoft-com:office:office" xmlns:v="urn:schemas-microsoft-com:vml" xmlns:w10="urn:schemas-microsoft-com:office:word" xmlns:w="http://schemas.openxmlformats.org/wordprocessingml/2006/main" xmlns:ma14="http://schemas.microsoft.com/office/mac/drawingml/2011/main"/>
+                            <ma14:wrappingTextBoxFlag xmlns:ma14="http://schemas.microsoft.com/office/mac/drawingml/2011/main" xmlns:w="http://schemas.openxmlformats.org/wordprocessingml/2006/main" xmlns:w10="urn:schemas-microsoft-com:office:word" xmlns:v="urn:schemas-microsoft-com:vml" xmlns:o="urn:schemas-microsoft-com:office:office" xmlns:mv="urn:schemas-microsoft-com:mac:vml" xmlns:mo="http://schemas.microsoft.com/office/mac/office/2008/main" xmlns=""/>
                           </a:ext>
                         </a:extLst>
                       </wps:spPr>
@@ -399,7 +399,7 @@
                         <a:effectLst/>
                         <a:extLst>
                           <a:ext uri="{C572A759-6A51-4108-AA02-DFA0A04FC94B}">
-                            <ma14:wrappingTextBoxFlag xmlns="" xmlns:mo="http://schemas.microsoft.com/office/mac/office/2008/main" xmlns:mv="urn:schemas-microsoft-com:mac:vml" xmlns:o="urn:schemas-microsoft-com:office:office" xmlns:v="urn:schemas-microsoft-com:vml" xmlns:w10="urn:schemas-microsoft-com:office:word" xmlns:w="http://schemas.openxmlformats.org/wordprocessingml/2006/main" xmlns:ma14="http://schemas.microsoft.com/office/mac/drawingml/2011/main"/>
+                            <ma14:wrappingTextBoxFlag xmlns:ma14="http://schemas.microsoft.com/office/mac/drawingml/2011/main" xmlns:w="http://schemas.openxmlformats.org/wordprocessingml/2006/main" xmlns:w10="urn:schemas-microsoft-com:office:word" xmlns:v="urn:schemas-microsoft-com:vml" xmlns:o="urn:schemas-microsoft-com:office:office" xmlns:mv="urn:schemas-microsoft-com:mac:vml" xmlns:mo="http://schemas.microsoft.com/office/mac/office/2008/main" xmlns=""/>
                           </a:ext>
                         </a:extLst>
                       </wps:spPr>
@@ -544,7 +544,7 @@
                         <a:effectLst/>
                         <a:extLst>
                           <a:ext uri="{C572A759-6A51-4108-AA02-DFA0A04FC94B}">
-                            <ma14:wrappingTextBoxFlag xmlns="" xmlns:mo="http://schemas.microsoft.com/office/mac/office/2008/main" xmlns:mv="urn:schemas-microsoft-com:mac:vml" xmlns:o="urn:schemas-microsoft-com:office:office" xmlns:v="urn:schemas-microsoft-com:vml" xmlns:w10="urn:schemas-microsoft-com:office:word" xmlns:w="http://schemas.openxmlformats.org/wordprocessingml/2006/main" xmlns:ma14="http://schemas.microsoft.com/office/mac/drawingml/2011/main"/>
+                            <ma14:wrappingTextBoxFlag xmlns:ma14="http://schemas.microsoft.com/office/mac/drawingml/2011/main" xmlns:w="http://schemas.openxmlformats.org/wordprocessingml/2006/main" xmlns:w10="urn:schemas-microsoft-com:office:word" xmlns:v="urn:schemas-microsoft-com:vml" xmlns:o="urn:schemas-microsoft-com:office:office" xmlns:mv="urn:schemas-microsoft-com:mac:vml" xmlns:mo="http://schemas.microsoft.com/office/mac/office/2008/main" xmlns=""/>
                           </a:ext>
                         </a:extLst>
                       </wps:spPr>
@@ -639,7 +639,7 @@
                         <a:effectLst/>
                         <a:extLst>
                           <a:ext uri="{C572A759-6A51-4108-AA02-DFA0A04FC94B}">
-                            <ma14:wrappingTextBoxFlag xmlns="" xmlns:mo="http://schemas.microsoft.com/office/mac/office/2008/main" xmlns:mv="urn:schemas-microsoft-com:mac:vml" xmlns:o="urn:schemas-microsoft-com:office:office" xmlns:v="urn:schemas-microsoft-com:vml" xmlns:w10="urn:schemas-microsoft-com:office:word" xmlns:w="http://schemas.openxmlformats.org/wordprocessingml/2006/main" xmlns:ma14="http://schemas.microsoft.com/office/mac/drawingml/2011/main"/>
+                            <ma14:wrappingTextBoxFlag xmlns:ma14="http://schemas.microsoft.com/office/mac/drawingml/2011/main" xmlns:w="http://schemas.openxmlformats.org/wordprocessingml/2006/main" xmlns:w10="urn:schemas-microsoft-com:office:word" xmlns:v="urn:schemas-microsoft-com:vml" xmlns:o="urn:schemas-microsoft-com:office:office" xmlns:mv="urn:schemas-microsoft-com:mac:vml" xmlns:mo="http://schemas.microsoft.com/office/mac/office/2008/main" xmlns=""/>
                           </a:ext>
                         </a:extLst>
                       </wps:spPr>
@@ -876,7 +876,7 @@
                         <a:effectLst/>
                         <a:extLst>
                           <a:ext uri="{C572A759-6A51-4108-AA02-DFA0A04FC94B}">
-                            <ma14:wrappingTextBoxFlag xmlns="" xmlns:mo="http://schemas.microsoft.com/office/mac/office/2008/main" xmlns:mv="urn:schemas-microsoft-com:mac:vml" xmlns:o="urn:schemas-microsoft-com:office:office" xmlns:v="urn:schemas-microsoft-com:vml" xmlns:w10="urn:schemas-microsoft-com:office:word" xmlns:w="http://schemas.openxmlformats.org/wordprocessingml/2006/main" xmlns:ma14="http://schemas.microsoft.com/office/mac/drawingml/2011/main"/>
+                            <ma14:wrappingTextBoxFlag xmlns:ma14="http://schemas.microsoft.com/office/mac/drawingml/2011/main" xmlns:w="http://schemas.openxmlformats.org/wordprocessingml/2006/main" xmlns:w10="urn:schemas-microsoft-com:office:word" xmlns:v="urn:schemas-microsoft-com:vml" xmlns:o="urn:schemas-microsoft-com:office:office" xmlns:mv="urn:schemas-microsoft-com:mac:vml" xmlns:mo="http://schemas.microsoft.com/office/mac/office/2008/main" xmlns=""/>
                           </a:ext>
                         </a:extLst>
                       </wps:spPr>
@@ -1031,7 +1031,7 @@
                         <a:effectLst/>
                         <a:extLst>
                           <a:ext uri="{C572A759-6A51-4108-AA02-DFA0A04FC94B}">
-                            <ma14:wrappingTextBoxFlag xmlns="" xmlns:mo="http://schemas.microsoft.com/office/mac/office/2008/main" xmlns:mv="urn:schemas-microsoft-com:mac:vml" xmlns:o="urn:schemas-microsoft-com:office:office" xmlns:v="urn:schemas-microsoft-com:vml" xmlns:w10="urn:schemas-microsoft-com:office:word" xmlns:w="http://schemas.openxmlformats.org/wordprocessingml/2006/main" xmlns:ma14="http://schemas.microsoft.com/office/mac/drawingml/2011/main"/>
+                            <ma14:wrappingTextBoxFlag xmlns:ma14="http://schemas.microsoft.com/office/mac/drawingml/2011/main" xmlns:w="http://schemas.openxmlformats.org/wordprocessingml/2006/main" xmlns:w10="urn:schemas-microsoft-com:office:word" xmlns:v="urn:schemas-microsoft-com:vml" xmlns:o="urn:schemas-microsoft-com:office:office" xmlns:mv="urn:schemas-microsoft-com:mac:vml" xmlns:mo="http://schemas.microsoft.com/office/mac/office/2008/main" xmlns=""/>
                           </a:ext>
                         </a:extLst>
                       </wps:spPr>
@@ -3147,7 +3147,7 @@
               <w:rPr>
                 <w:rFonts w:asciiTheme="majorHAnsi" w:hAnsiTheme="majorHAnsi" w:cstheme="minorHAnsi"/>
               </w:rPr>
-              <w:t>Name of character</w:t>
+              <w:t>Orla</w:t>
             </w:r>
           </w:p>
         </w:tc>
@@ -3845,15 +3845,7 @@
         <w:t xml:space="preserve">hoping players experience. </w:t>
       </w:r>
       <w:r>
-        <w:t xml:space="preserve">Discuss how the player’s gestures/interactivity has an </w:t>
-      </w:r>
-      <w:proofErr w:type="spellStart"/>
-      <w:r>
-        <w:t>affect</w:t>
-      </w:r>
-      <w:proofErr w:type="spellEnd"/>
-      <w:r>
-        <w:t xml:space="preserve"> on the visual experience. </w:t>
+        <w:t xml:space="preserve">Discuss how the player’s gestures/interactivity has an affect on the visual experience. </w:t>
       </w:r>
     </w:p>
     <w:p>
@@ -5986,7 +5978,7 @@
                       <a:effectLst/>
                       <a:extLst>
                         <a:ext uri="{C572A759-6A51-4108-AA02-DFA0A04FC94B}">
-                          <ma14:wrappingTextBoxFlag xmlns="" xmlns:mo="http://schemas.microsoft.com/office/mac/office/2008/main" xmlns:mv="urn:schemas-microsoft-com:mac:vml" xmlns:o="urn:schemas-microsoft-com:office:office" xmlns:v="urn:schemas-microsoft-com:vml" xmlns:w10="urn:schemas-microsoft-com:office:word" xmlns:w="http://schemas.openxmlformats.org/wordprocessingml/2006/main" xmlns:ma14="http://schemas.microsoft.com/office/mac/drawingml/2011/main"/>
+                          <ma14:wrappingTextBoxFlag xmlns:ma14="http://schemas.microsoft.com/office/mac/drawingml/2011/main" xmlns:w="http://schemas.openxmlformats.org/wordprocessingml/2006/main" xmlns:w10="urn:schemas-microsoft-com:office:word" xmlns:v="urn:schemas-microsoft-com:vml" xmlns:o="urn:schemas-microsoft-com:office:office" xmlns:mv="urn:schemas-microsoft-com:mac:vml" xmlns:mo="http://schemas.microsoft.com/office/mac/office/2008/main" xmlns=""/>
                         </a:ext>
                       </a:extLst>
                     </wps:spPr>
@@ -6450,7 +6442,7 @@
                       <a:effectLst/>
                       <a:extLst>
                         <a:ext uri="{C572A759-6A51-4108-AA02-DFA0A04FC94B}">
-                          <ma14:wrappingTextBoxFlag xmlns="" xmlns:mo="http://schemas.microsoft.com/office/mac/office/2008/main" xmlns:mv="urn:schemas-microsoft-com:mac:vml" xmlns:o="urn:schemas-microsoft-com:office:office" xmlns:v="urn:schemas-microsoft-com:vml" xmlns:w10="urn:schemas-microsoft-com:office:word" xmlns:w="http://schemas.openxmlformats.org/wordprocessingml/2006/main" xmlns:ma14="http://schemas.microsoft.com/office/mac/drawingml/2011/main"/>
+                          <ma14:wrappingTextBoxFlag xmlns:ma14="http://schemas.microsoft.com/office/mac/drawingml/2011/main" xmlns:w="http://schemas.openxmlformats.org/wordprocessingml/2006/main" xmlns:w10="urn:schemas-microsoft-com:office:word" xmlns:v="urn:schemas-microsoft-com:vml" xmlns:o="urn:schemas-microsoft-com:office:office" xmlns:mv="urn:schemas-microsoft-com:mac:vml" xmlns:mo="http://schemas.microsoft.com/office/mac/office/2008/main" xmlns=""/>
                         </a:ext>
                       </a:extLst>
                     </wps:spPr>
@@ -6641,7 +6633,7 @@
                       <a:effectLst/>
                       <a:extLst>
                         <a:ext uri="{C572A759-6A51-4108-AA02-DFA0A04FC94B}">
-                          <ma14:wrappingTextBoxFlag xmlns="" xmlns:mo="http://schemas.microsoft.com/office/mac/office/2008/main" xmlns:mv="urn:schemas-microsoft-com:mac:vml" xmlns:o="urn:schemas-microsoft-com:office:office" xmlns:v="urn:schemas-microsoft-com:vml" xmlns:w10="urn:schemas-microsoft-com:office:word" xmlns:w="http://schemas.openxmlformats.org/wordprocessingml/2006/main" xmlns:ma14="http://schemas.microsoft.com/office/mac/drawingml/2011/main"/>
+                          <ma14:wrappingTextBoxFlag xmlns:ma14="http://schemas.microsoft.com/office/mac/drawingml/2011/main" xmlns:w="http://schemas.openxmlformats.org/wordprocessingml/2006/main" xmlns:w10="urn:schemas-microsoft-com:office:word" xmlns:v="urn:schemas-microsoft-com:vml" xmlns:o="urn:schemas-microsoft-com:office:office" xmlns:mv="urn:schemas-microsoft-com:mac:vml" xmlns:mo="http://schemas.microsoft.com/office/mac/office/2008/main" xmlns=""/>
                         </a:ext>
                       </a:extLst>
                     </wps:spPr>
@@ -6764,7 +6756,7 @@
                       <a:effectLst/>
                       <a:extLst>
                         <a:ext uri="{C572A759-6A51-4108-AA02-DFA0A04FC94B}">
-                          <ma14:wrappingTextBoxFlag xmlns="" xmlns:mo="http://schemas.microsoft.com/office/mac/office/2008/main" xmlns:mv="urn:schemas-microsoft-com:mac:vml" xmlns:o="urn:schemas-microsoft-com:office:office" xmlns:v="urn:schemas-microsoft-com:vml" xmlns:w10="urn:schemas-microsoft-com:office:word" xmlns:w="http://schemas.openxmlformats.org/wordprocessingml/2006/main" xmlns:ma14="http://schemas.microsoft.com/office/mac/drawingml/2011/main"/>
+                          <ma14:wrappingTextBoxFlag xmlns:ma14="http://schemas.microsoft.com/office/mac/drawingml/2011/main" xmlns:w="http://schemas.openxmlformats.org/wordprocessingml/2006/main" xmlns:w10="urn:schemas-microsoft-com:office:word" xmlns:v="urn:schemas-microsoft-com:vml" xmlns:o="urn:schemas-microsoft-com:office:office" xmlns:mv="urn:schemas-microsoft-com:mac:vml" xmlns:mo="http://schemas.microsoft.com/office/mac/office/2008/main" xmlns=""/>
                         </a:ext>
                       </a:extLst>
                     </wps:spPr>
@@ -6890,7 +6882,7 @@
                       <a:effectLst/>
                       <a:extLst>
                         <a:ext uri="{C572A759-6A51-4108-AA02-DFA0A04FC94B}">
-                          <ma14:wrappingTextBoxFlag xmlns="" xmlns:mo="http://schemas.microsoft.com/office/mac/office/2008/main" xmlns:mv="urn:schemas-microsoft-com:mac:vml" xmlns:o="urn:schemas-microsoft-com:office:office" xmlns:v="urn:schemas-microsoft-com:vml" xmlns:w10="urn:schemas-microsoft-com:office:word" xmlns:w="http://schemas.openxmlformats.org/wordprocessingml/2006/main" xmlns:ma14="http://schemas.microsoft.com/office/mac/drawingml/2011/main"/>
+                          <ma14:wrappingTextBoxFlag xmlns:ma14="http://schemas.microsoft.com/office/mac/drawingml/2011/main" xmlns:w="http://schemas.openxmlformats.org/wordprocessingml/2006/main" xmlns:w10="urn:schemas-microsoft-com:office:word" xmlns:v="urn:schemas-microsoft-com:vml" xmlns:o="urn:schemas-microsoft-com:office:office" xmlns:mv="urn:schemas-microsoft-com:mac:vml" xmlns:mo="http://schemas.microsoft.com/office/mac/office/2008/main" xmlns=""/>
                         </a:ext>
                       </a:extLst>
                     </wps:spPr>
@@ -8588,6 +8580,7 @@
     <w:rsidRoot w:val="00CF672C"/>
     <w:rsid w:val="0009513E"/>
     <w:rsid w:val="00131A80"/>
+    <w:rsid w:val="00461F0B"/>
     <w:rsid w:val="00661824"/>
     <w:rsid w:val="009966D1"/>
     <w:rsid w:val="00B047E3"/>

</xml_diff>